<commit_message>
Modificando diagrama de actividades
</commit_message>
<xml_diff>
--- a/UML/UML_Actividades.docx
+++ b/UML/UML_Actividades.docx
@@ -10,23 +10,30 @@
           <w:szCs w:val="48"/>
         </w:rPr>
       </w:pPr>
-      <w:proofErr w:type="spellStart"/>
       <w:r>
         <w:rPr>
           <w:rFonts w:ascii="Times New Roman" w:hAnsi="Times New Roman" w:cs="Times New Roman"/>
           <w:sz w:val="48"/>
           <w:szCs w:val="48"/>
         </w:rPr>
-        <w:t>NutriWise</w:t>
+        <w:t>NutriWise (Equipo Verde)</w:t>
       </w:r>
-      <w:proofErr w:type="spellEnd"/>
+    </w:p>
+    <w:p>
+      <w:pPr>
+        <w:rPr>
+          <w:rFonts w:ascii="Times New Roman" w:hAnsi="Times New Roman" w:cs="Times New Roman"/>
+          <w:sz w:val="32"/>
+          <w:szCs w:val="32"/>
+        </w:rPr>
+      </w:pPr>
       <w:r>
         <w:rPr>
           <w:rFonts w:ascii="Times New Roman" w:hAnsi="Times New Roman" w:cs="Times New Roman"/>
-          <w:sz w:val="48"/>
-          <w:szCs w:val="48"/>
+          <w:sz w:val="32"/>
+          <w:szCs w:val="32"/>
         </w:rPr>
-        <w:t xml:space="preserve"> (Equipo Verde)</w:t>
+        <w:t>Diagrama UML Actividades:</w:t>
       </w:r>
     </w:p>
     <w:p>
@@ -43,11 +50,10 @@
           <w:rFonts w:ascii="Times New Roman" w:hAnsi="Times New Roman" w:cs="Times New Roman"/>
           <w:sz w:val="32"/>
           <w:szCs w:val="32"/>
+          <w:u w:val="single"/>
         </w:rPr>
-        <w:t>Diagrama UML Actividades:</w:t>
+        <w:t>Eliminar Usuario.</w:t>
       </w:r>
-      <w:bookmarkStart w:id="0" w:name="_GoBack"/>
-      <w:bookmarkEnd w:id="0"/>
     </w:p>
     <w:p>
       <w:pPr>
@@ -57,6 +63,7 @@
           <w:szCs w:val="48"/>
         </w:rPr>
       </w:pPr>
+      <w:bookmarkStart w:id="0" w:name="_GoBack"/>
       <w:r>
         <w:rPr>
           <w:rFonts w:ascii="Times New Roman" w:hAnsi="Times New Roman" w:cs="Times New Roman"/>
@@ -64,9 +71,9 @@
           <w:szCs w:val="48"/>
         </w:rPr>
         <w:drawing>
-          <wp:inline distT="0" distB="0" distL="0" distR="0" wp14:anchorId="44E2CF1C" wp14:editId="4C302E74">
-            <wp:extent cx="5703542" cy="5059680"/>
-            <wp:effectExtent l="0" t="0" r="0" b="7620"/>
+          <wp:inline distT="0" distB="0" distL="0" distR="0" wp14:anchorId="7ECB45FA" wp14:editId="071F05F9">
+            <wp:extent cx="6096000" cy="5354788"/>
+            <wp:effectExtent l="0" t="0" r="0" b="0"/>
             <wp:docPr id="1" name="Imagen 1"/>
             <wp:cNvGraphicFramePr>
               <a:graphicFrameLocks xmlns:a="http://schemas.openxmlformats.org/drawingml/2006/main" noChangeAspect="1"/>
@@ -87,7 +94,7 @@
                   <pic:spPr>
                     <a:xfrm>
                       <a:off x="0" y="0"/>
-                      <a:ext cx="5714457" cy="5069363"/>
+                      <a:ext cx="6100967" cy="5359151"/>
                     </a:xfrm>
                     <a:prstGeom prst="rect">
                       <a:avLst/>
@@ -99,6 +106,7 @@
           </wp:inline>
         </w:drawing>
       </w:r>
+      <w:bookmarkEnd w:id="0"/>
     </w:p>
     <w:sectPr>
       <w:pgSz w:w="11906" w:h="16838"/>

</xml_diff>